<commit_message>
Promenjen CEP u query
</commit_message>
<xml_diff>
--- a/documents/BespokeDrinking.docx
+++ b/documents/BespokeDrinking.docx
@@ -1066,7 +1066,7 @@
           <w:b w:val="1"/>
           <w:bCs w:val="1"/>
         </w:rPr>
-        <w:t>CEP</w:t>
+        <w:t>Query</w:t>
       </w:r>
     </w:p>
     <w:p>
@@ -1083,62 +1083,24 @@
           <w:b w:val="0"/>
           <w:bCs w:val="0"/>
         </w:rPr>
-        <w:t xml:space="preserve">Kada </w:t>
-      </w:r>
-      <w:proofErr w:type="spellStart"/>
-      <w:r>
-        <w:rPr>
-          <w:b w:val="0"/>
-          <w:bCs w:val="0"/>
-        </w:rPr>
-        <w:t>admin</w:t>
-      </w:r>
-      <w:proofErr w:type="spellEnd"/>
-      <w:r>
-        <w:rPr>
-          <w:b w:val="0"/>
-          <w:bCs w:val="0"/>
-        </w:rPr>
-        <w:t xml:space="preserve"> krene da popuni podatke za novo pitanje, mora da prođe 5 minuta pre nego što krene da popuni podatke za novo pitanje. Ovo je mehanizam za </w:t>
-      </w:r>
-      <w:proofErr w:type="spellStart"/>
-      <w:r>
-        <w:rPr>
-          <w:b w:val="0"/>
-          <w:bCs w:val="0"/>
-        </w:rPr>
-        <w:t>delimičnu</w:t>
-      </w:r>
-      <w:proofErr w:type="spellEnd"/>
-      <w:r>
-        <w:rPr>
-          <w:b w:val="0"/>
-          <w:bCs w:val="0"/>
-        </w:rPr>
-        <w:t xml:space="preserve"> prevenciju </w:t>
-      </w:r>
-      <w:proofErr w:type="spellStart"/>
-      <w:r>
-        <w:rPr>
-          <w:b w:val="0"/>
-          <w:bCs w:val="0"/>
-        </w:rPr>
-        <w:t>spamovanja</w:t>
-      </w:r>
-      <w:proofErr w:type="spellEnd"/>
-      <w:r>
-        <w:rPr>
-          <w:b w:val="0"/>
-          <w:bCs w:val="0"/>
-        </w:rPr>
-        <w:t xml:space="preserve"> novih pitanja. </w:t>
-      </w:r>
-    </w:p>
-    <w:p>
-      <w:pPr>
-        <w:pStyle w:val="Normal"/>
-        <w:ind w:left="0" w:firstLine="0"/>
-      </w:pPr>
+        <w:t xml:space="preserve">Korisnik može da pretraži i filtrira sva pića. Ovo će se uraditi pomoću </w:t>
+      </w:r>
+      <w:proofErr w:type="spellStart"/>
+      <w:r>
+        <w:rPr>
+          <w:b w:val="0"/>
+          <w:bCs w:val="0"/>
+        </w:rPr>
+        <w:t>querya</w:t>
+      </w:r>
+      <w:proofErr w:type="spellEnd"/>
+      <w:r>
+        <w:rPr>
+          <w:b w:val="0"/>
+          <w:bCs w:val="0"/>
+        </w:rPr>
+        <w:t>. Parametri: Restoran, alkoholno,  toplo/hladno, kofein, ime, sastojak.</w:t>
+      </w:r>
     </w:p>
     <w:sectPr>
       <w:pgSz w:w="12240" w:h="15840" w:orient="portrait"/>

</xml_diff>

<commit_message>
changed proposal a bit
</commit_message>
<xml_diff>
--- a/documents/BespokeDrinking.docx
+++ b/documents/BespokeDrinking.docx
@@ -719,12 +719,10 @@
         <w:rPr/>
         <w:t>U fajlu Pitanja.</w:t>
       </w:r>
-      <w:proofErr w:type="spellStart"/>
       <w:r>
         <w:rPr/>
         <w:t>pdf</w:t>
       </w:r>
-      <w:proofErr w:type="spellEnd"/>
       <w:r>
         <w:rPr/>
         <w:t xml:space="preserve"> je tok svih pitanja (naravno podložni su </w:t>
@@ -738,6 +736,112 @@
       <w:r>
         <w:rPr/>
         <w:t>).</w:t>
+      </w:r>
+    </w:p>
+    <w:p>
+      <w:pPr>
+        <w:pStyle w:val="Normal"/>
+        <w:ind w:left="720" w:firstLine="0"/>
+        <w:rPr>
+          <w:b w:val="1"/>
+          <w:bCs w:val="1"/>
+        </w:rPr>
+      </w:pPr>
+      <w:proofErr w:type="spellStart"/>
+      <w:r>
+        <w:rPr>
+          <w:b w:val="1"/>
+          <w:bCs w:val="1"/>
+        </w:rPr>
+        <w:t>Primer</w:t>
+      </w:r>
+      <w:proofErr w:type="spellEnd"/>
+      <w:r>
+        <w:rPr>
+          <w:b w:val="1"/>
+          <w:bCs w:val="1"/>
+        </w:rPr>
+        <w:t xml:space="preserve"> </w:t>
+      </w:r>
+      <w:proofErr w:type="spellStart"/>
+      <w:r>
+        <w:rPr>
+          <w:b w:val="1"/>
+          <w:bCs w:val="1"/>
+        </w:rPr>
+        <w:t>forward</w:t>
+      </w:r>
+      <w:proofErr w:type="spellEnd"/>
+      <w:r>
+        <w:rPr>
+          <w:b w:val="1"/>
+          <w:bCs w:val="1"/>
+        </w:rPr>
+        <w:t xml:space="preserve"> </w:t>
+      </w:r>
+      <w:proofErr w:type="spellStart"/>
+      <w:r>
+        <w:rPr>
+          <w:b w:val="1"/>
+          <w:bCs w:val="1"/>
+        </w:rPr>
+        <w:t>chaininga</w:t>
+      </w:r>
+      <w:proofErr w:type="spellEnd"/>
+      <w:r>
+        <w:rPr>
+          <w:b w:val="1"/>
+          <w:bCs w:val="1"/>
+        </w:rPr>
+        <w:t xml:space="preserve"> </w:t>
+      </w:r>
+      <w:proofErr w:type="spellStart"/>
+      <w:r>
+        <w:rPr>
+          <w:b w:val="1"/>
+          <w:bCs w:val="1"/>
+        </w:rPr>
+        <w:t>pomocu</w:t>
+      </w:r>
+      <w:proofErr w:type="spellEnd"/>
+      <w:r>
+        <w:rPr>
+          <w:b w:val="1"/>
+          <w:bCs w:val="1"/>
+        </w:rPr>
+        <w:t xml:space="preserve"> ovoga, </w:t>
+      </w:r>
+      <w:proofErr w:type="spellStart"/>
+      <w:r>
+        <w:rPr>
+          <w:b w:val="1"/>
+          <w:bCs w:val="1"/>
+        </w:rPr>
+        <w:t>mozete</w:t>
+      </w:r>
+      <w:proofErr w:type="spellEnd"/>
+      <w:r>
+        <w:rPr>
+          <w:b w:val="1"/>
+          <w:bCs w:val="1"/>
+        </w:rPr>
+        <w:t xml:space="preserve"> </w:t>
+      </w:r>
+      <w:proofErr w:type="spellStart"/>
+      <w:r>
+        <w:rPr>
+          <w:b w:val="1"/>
+          <w:bCs w:val="1"/>
+        </w:rPr>
+        <w:t>naci</w:t>
+      </w:r>
+      <w:proofErr w:type="spellEnd"/>
+      <w:r>
+        <w:rPr>
+          <w:b w:val="1"/>
+          <w:bCs w:val="1"/>
+        </w:rPr>
+        <w:t xml:space="preserve"> u questions.drl.</w:t>
       </w:r>
     </w:p>
     <w:p>
@@ -874,6 +978,39 @@
     </w:p>
     <w:p>
       <w:pPr>
+        <w:pStyle w:val="Normal"/>
+        <w:ind w:left="720" w:firstLine="0"/>
+        <w:rPr>
+          <w:b w:val="1"/>
+          <w:bCs w:val="1"/>
+        </w:rPr>
+      </w:pPr>
+      <w:r>
+        <w:rPr>
+          <w:b w:val="1"/>
+          <w:bCs w:val="1"/>
+        </w:rPr>
+        <w:t xml:space="preserve">Kod za preporuku, koji se sastoji od </w:t>
+      </w:r>
+      <w:proofErr w:type="spellStart"/>
+      <w:r>
+        <w:rPr>
+          <w:b w:val="1"/>
+          <w:bCs w:val="1"/>
+        </w:rPr>
+        <w:t>accumulateova</w:t>
+      </w:r>
+      <w:proofErr w:type="spellEnd"/>
+      <w:r>
+        <w:rPr>
+          <w:b w:val="1"/>
+          <w:bCs w:val="1"/>
+        </w:rPr>
+        <w:t xml:space="preserve"> se nalazi u reccomendations.drl.</w:t>
+      </w:r>
+    </w:p>
+    <w:p>
+      <w:pPr>
         <w:pStyle w:val="ListParagraph"/>
         <w:numPr>
           <w:ilvl w:val="0"/>
@@ -1085,7 +1222,6 @@
         </w:rPr>
         <w:t xml:space="preserve">Korisnik može da pretraži i filtrira sva pića. Ovo će se uraditi pomoću </w:t>
       </w:r>
-      <w:proofErr w:type="spellStart"/>
       <w:r>
         <w:rPr>
           <w:b w:val="0"/>
@@ -1093,14 +1229,90 @@
         </w:rPr>
         <w:t>querya</w:t>
       </w:r>
-      <w:proofErr w:type="spellEnd"/>
-      <w:r>
-        <w:rPr>
-          <w:b w:val="0"/>
-          <w:bCs w:val="0"/>
-        </w:rPr>
-        <w:t>. Parametri: Restoran, alkoholno,  toplo/hladno, kofein, ime, sastojak.</w:t>
-      </w:r>
+      <w:r>
+        <w:rPr>
+          <w:b w:val="0"/>
+          <w:bCs w:val="0"/>
+        </w:rPr>
+        <w:t xml:space="preserve">. </w:t>
+      </w:r>
+    </w:p>
+    <w:p>
+      <w:pPr>
+        <w:pStyle w:val="Normal"/>
+        <w:ind w:left="720"/>
+        <w:rPr>
+          <w:b w:val="0"/>
+          <w:bCs w:val="0"/>
+        </w:rPr>
+      </w:pPr>
+      <w:r>
+        <w:rPr>
+          <w:b w:val="0"/>
+          <w:bCs w:val="0"/>
+        </w:rPr>
+        <w:t xml:space="preserve">Parametri: Restoran, alkoholno,  toplo/hladno, kofein, ime, sastojak. </w:t>
+      </w:r>
+    </w:p>
+    <w:p>
+      <w:pPr>
+        <w:pStyle w:val="Normal"/>
+        <w:ind w:left="720"/>
+        <w:rPr>
+          <w:b w:val="0"/>
+          <w:bCs w:val="0"/>
+        </w:rPr>
+      </w:pPr>
+      <w:r>
+        <w:rPr>
+          <w:b w:val="0"/>
+          <w:bCs w:val="0"/>
+        </w:rPr>
+        <w:t xml:space="preserve">Takođe može da pretraži i </w:t>
+      </w:r>
+      <w:proofErr w:type="spellStart"/>
+      <w:r>
+        <w:rPr>
+          <w:b w:val="0"/>
+          <w:bCs w:val="0"/>
+        </w:rPr>
+        <w:t>filtira</w:t>
+      </w:r>
+      <w:proofErr w:type="spellEnd"/>
+      <w:r>
+        <w:rPr>
+          <w:b w:val="0"/>
+          <w:bCs w:val="0"/>
+        </w:rPr>
+        <w:t xml:space="preserve"> restorane.</w:t>
+      </w:r>
+    </w:p>
+    <w:p>
+      <w:pPr>
+        <w:pStyle w:val="Normal"/>
+        <w:ind w:left="720"/>
+        <w:rPr>
+          <w:b w:val="0"/>
+          <w:bCs w:val="0"/>
+        </w:rPr>
+      </w:pPr>
+      <w:r>
+        <w:rPr>
+          <w:b w:val="0"/>
+          <w:bCs w:val="0"/>
+        </w:rPr>
+        <w:t>Parametri: Ime, grad,  ime pića koje se nalazi u njemu.</w:t>
+      </w:r>
+    </w:p>
+    <w:p>
+      <w:pPr>
+        <w:pStyle w:val="Normal"/>
+        <w:ind w:left="720"/>
+        <w:rPr>
+          <w:b w:val="0"/>
+          <w:bCs w:val="0"/>
+        </w:rPr>
+      </w:pPr>
     </w:p>
     <w:sectPr>
       <w:pgSz w:w="12240" w:h="15840" w:orient="portrait"/>

</xml_diff>